<commit_message>
Made Rex and Stefan's edits, updated supp table on marker gene p-values
</commit_message>
<xml_diff>
--- a/MAGs_Manuscript_2018-06-05/supplemental_documents/Supplemental_Table S3.docx
+++ b/MAGs_Manuscript_2018-06-05/supplemental_documents/Supplemental_Table S3.docx
@@ -84,6 +84,9 @@
             <w:r>
               <w:t>0</w:t>
             </w:r>
+            <w:r>
+              <w:t>*</w:t>
+            </w:r>
           </w:p>
         </w:tc>
         <w:tc>
@@ -96,6 +99,9 @@
             </w:pPr>
             <w:r>
               <w:t>0</w:t>
+            </w:r>
+            <w:r>
+              <w:t>*</w:t>
             </w:r>
           </w:p>
         </w:tc>
@@ -123,6 +129,9 @@
             <w:r>
               <w:t>0.01</w:t>
             </w:r>
+            <w:r>
+              <w:t>*</w:t>
+            </w:r>
           </w:p>
         </w:tc>
         <w:tc>
@@ -135,6 +144,9 @@
             </w:pPr>
             <w:r>
               <w:t>0.01</w:t>
+            </w:r>
+            <w:r>
+              <w:t>*</w:t>
             </w:r>
           </w:p>
         </w:tc>
@@ -204,6 +216,9 @@
             <w:r>
               <w:t>0</w:t>
             </w:r>
+            <w:r>
+              <w:t>*</w:t>
+            </w:r>
           </w:p>
         </w:tc>
         <w:tc>
@@ -216,6 +231,9 @@
             </w:pPr>
             <w:r>
               <w:t>0</w:t>
+            </w:r>
+            <w:r>
+              <w:t>*</w:t>
             </w:r>
           </w:p>
         </w:tc>
@@ -259,6 +277,9 @@
             <w:r>
               <w:t>0</w:t>
             </w:r>
+            <w:r>
+              <w:t>*</w:t>
+            </w:r>
           </w:p>
         </w:tc>
       </w:tr>
@@ -285,6 +306,9 @@
             <w:r>
               <w:t>0</w:t>
             </w:r>
+            <w:r>
+              <w:t>*</w:t>
+            </w:r>
           </w:p>
         </w:tc>
         <w:tc>
@@ -297,6 +321,9 @@
             </w:pPr>
             <w:r>
               <w:t>0</w:t>
+            </w:r>
+            <w:r>
+              <w:t>*</w:t>
             </w:r>
           </w:p>
         </w:tc>
@@ -340,6 +367,9 @@
             <w:r>
               <w:t>0</w:t>
             </w:r>
+            <w:r>
+              <w:t>*</w:t>
+            </w:r>
           </w:p>
         </w:tc>
       </w:tr>
@@ -366,6 +396,9 @@
             <w:r>
               <w:t>0</w:t>
             </w:r>
+            <w:r>
+              <w:t>*</w:t>
+            </w:r>
           </w:p>
         </w:tc>
         <w:tc>
@@ -378,6 +411,9 @@
             </w:pPr>
             <w:r>
               <w:t>0.01</w:t>
+            </w:r>
+            <w:r>
+              <w:t>*</w:t>
             </w:r>
           </w:p>
         </w:tc>
@@ -408,6 +444,9 @@
             <w:r>
               <w:t>0</w:t>
             </w:r>
+            <w:r>
+              <w:t>*</w:t>
+            </w:r>
           </w:p>
         </w:tc>
         <w:tc>
@@ -420,6 +459,9 @@
             </w:pPr>
             <w:r>
               <w:t>0.04</w:t>
+            </w:r>
+            <w:r>
+              <w:t>*</w:t>
             </w:r>
           </w:p>
         </w:tc>
@@ -464,6 +506,9 @@
             </w:pPr>
             <w:r>
               <w:t>0</w:t>
+            </w:r>
+            <w:r>
+              <w:t>*</w:t>
             </w:r>
           </w:p>
         </w:tc>
@@ -494,6 +539,9 @@
             <w:r>
               <w:t>0</w:t>
             </w:r>
+            <w:r>
+              <w:t>*</w:t>
+            </w:r>
           </w:p>
         </w:tc>
         <w:tc>
@@ -506,6 +554,9 @@
             </w:pPr>
             <w:r>
               <w:t>0</w:t>
+            </w:r>
+            <w:r>
+              <w:t>*</w:t>
             </w:r>
           </w:p>
         </w:tc>
@@ -545,6 +596,9 @@
             </w:pPr>
             <w:r>
               <w:t>0</w:t>
+            </w:r>
+            <w:r>
+              <w:t>*</w:t>
             </w:r>
           </w:p>
         </w:tc>
@@ -558,7 +612,19 @@
             <w:cnfStyle w:val="001000000000" w:firstRow="0" w:lastRow="0" w:firstColumn="1" w:lastColumn="0" w:oddVBand="0" w:evenVBand="0" w:oddHBand="0" w:evenHBand="0" w:firstRowFirstColumn="0" w:firstRowLastColumn="0" w:lastRowFirstColumn="0" w:lastRowLastColumn="0"/>
             <w:tcW w:w="3150" w:type="dxa"/>
           </w:tcPr>
-          <w:p/>
+          <w:p>
+            <w:proofErr w:type="spellStart"/>
+            <w:r>
+              <w:t>FeFe</w:t>
+            </w:r>
+            <w:proofErr w:type="spellEnd"/>
+            <w:r>
+              <w:t xml:space="preserve"> </w:t>
+            </w:r>
+            <w:r>
+              <w:t>hydrogenase</w:t>
+            </w:r>
+          </w:p>
         </w:tc>
         <w:tc>
           <w:tcPr>
@@ -568,6 +634,9 @@
             <w:pPr>
               <w:cnfStyle w:val="000000100000" w:firstRow="0" w:lastRow="0" w:firstColumn="0" w:lastColumn="0" w:oddVBand="0" w:evenVBand="0" w:oddHBand="1" w:evenHBand="0" w:firstRowFirstColumn="0" w:firstRowLastColumn="0" w:lastRowFirstColumn="0" w:lastRowLastColumn="0"/>
             </w:pPr>
+            <w:r>
+              <w:t>0.26</w:t>
+            </w:r>
           </w:p>
         </w:tc>
         <w:tc>
@@ -578,6 +647,12 @@
             <w:pPr>
               <w:cnfStyle w:val="000000100000" w:firstRow="0" w:lastRow="0" w:firstColumn="0" w:lastColumn="0" w:oddVBand="0" w:evenVBand="0" w:oddHBand="1" w:evenHBand="0" w:firstRowFirstColumn="0" w:firstRowLastColumn="0" w:lastRowFirstColumn="0" w:lastRowLastColumn="0"/>
             </w:pPr>
+            <w:r>
+              <w:t>0</w:t>
+            </w:r>
+            <w:r>
+              <w:t>*</w:t>
+            </w:r>
           </w:p>
         </w:tc>
       </w:tr>
@@ -587,7 +662,26 @@
             <w:cnfStyle w:val="001000000000" w:firstRow="0" w:lastRow="0" w:firstColumn="1" w:lastColumn="0" w:oddVBand="0" w:evenVBand="0" w:oddHBand="0" w:evenHBand="0" w:firstRowFirstColumn="0" w:firstRowLastColumn="0" w:lastRowFirstColumn="0" w:lastRowLastColumn="0"/>
             <w:tcW w:w="3150" w:type="dxa"/>
           </w:tcPr>
-          <w:p/>
+          <w:p>
+            <w:r>
+              <w:t>[Ni-Fe] h</w:t>
+            </w:r>
+            <w:r>
+              <w:t>ydrogenase</w:t>
+            </w:r>
+            <w:r>
+              <w:t xml:space="preserve"> </w:t>
+            </w:r>
+            <w:r>
+              <w:t>group</w:t>
+            </w:r>
+            <w:r>
+              <w:t xml:space="preserve"> </w:t>
+            </w:r>
+            <w:r>
+              <w:t>1</w:t>
+            </w:r>
+          </w:p>
         </w:tc>
         <w:tc>
           <w:tcPr>
@@ -597,6 +691,12 @@
             <w:pPr>
               <w:cnfStyle w:val="000000000000" w:firstRow="0" w:lastRow="0" w:firstColumn="0" w:lastColumn="0" w:oddVBand="0" w:evenVBand="0" w:oddHBand="0" w:evenHBand="0" w:firstRowFirstColumn="0" w:firstRowLastColumn="0" w:lastRowFirstColumn="0" w:lastRowLastColumn="0"/>
             </w:pPr>
+            <w:r>
+              <w:t>0.03</w:t>
+            </w:r>
+            <w:r>
+              <w:t>*</w:t>
+            </w:r>
           </w:p>
         </w:tc>
         <w:tc>
@@ -607,14 +707,427 @@
             <w:pPr>
               <w:cnfStyle w:val="000000000000" w:firstRow="0" w:lastRow="0" w:firstColumn="0" w:lastColumn="0" w:oddVBand="0" w:evenVBand="0" w:oddHBand="0" w:evenHBand="0" w:firstRowFirstColumn="0" w:firstRowLastColumn="0" w:lastRowFirstColumn="0" w:lastRowLastColumn="0"/>
             </w:pPr>
+            <w:r>
+              <w:t>0</w:t>
+            </w:r>
+            <w:r>
+              <w:t>*</w:t>
+            </w:r>
+          </w:p>
+        </w:tc>
+      </w:tr>
+      <w:tr>
+        <w:trPr>
+          <w:cnfStyle w:val="000000100000" w:firstRow="0" w:lastRow="0" w:firstColumn="0" w:lastColumn="0" w:oddVBand="0" w:evenVBand="0" w:oddHBand="1" w:evenHBand="0" w:firstRowFirstColumn="0" w:firstRowLastColumn="0" w:lastRowFirstColumn="0" w:lastRowLastColumn="0"/>
+        </w:trPr>
+        <w:tc>
+          <w:tcPr>
+            <w:cnfStyle w:val="001000000000" w:firstRow="0" w:lastRow="0" w:firstColumn="1" w:lastColumn="0" w:oddVBand="0" w:evenVBand="0" w:oddHBand="0" w:evenHBand="0" w:firstRowFirstColumn="0" w:firstRowLastColumn="0" w:lastRowFirstColumn="0" w:lastRowLastColumn="0"/>
+            <w:tcW w:w="3150" w:type="dxa"/>
+          </w:tcPr>
+          <w:p>
+            <w:r>
+              <w:t>[Ni-Fe] h</w:t>
+            </w:r>
+            <w:r>
+              <w:t>ydrogenase</w:t>
+            </w:r>
+            <w:r>
+              <w:t xml:space="preserve"> </w:t>
+            </w:r>
+            <w:r>
+              <w:t>group</w:t>
+            </w:r>
+            <w:r>
+              <w:t xml:space="preserve"> </w:t>
+            </w:r>
+            <w:r>
+              <w:t>2a</w:t>
+            </w:r>
+          </w:p>
+        </w:tc>
+        <w:tc>
+          <w:tcPr>
+            <w:tcW w:w="3988" w:type="dxa"/>
+          </w:tcPr>
+          <w:p>
+            <w:pPr>
+              <w:cnfStyle w:val="000000100000" w:firstRow="0" w:lastRow="0" w:firstColumn="0" w:lastColumn="0" w:oddVBand="0" w:evenVBand="0" w:oddHBand="1" w:evenHBand="0" w:firstRowFirstColumn="0" w:firstRowLastColumn="0" w:lastRowFirstColumn="0" w:lastRowLastColumn="0"/>
+            </w:pPr>
+            <w:r>
+              <w:t>1</w:t>
+            </w:r>
+          </w:p>
+        </w:tc>
+        <w:tc>
+          <w:tcPr>
+            <w:tcW w:w="3752" w:type="dxa"/>
+          </w:tcPr>
+          <w:p>
+            <w:pPr>
+              <w:cnfStyle w:val="000000100000" w:firstRow="0" w:lastRow="0" w:firstColumn="0" w:lastColumn="0" w:oddVBand="0" w:evenVBand="0" w:oddHBand="1" w:evenHBand="0" w:firstRowFirstColumn="0" w:firstRowLastColumn="0" w:lastRowFirstColumn="0" w:lastRowLastColumn="0"/>
+            </w:pPr>
+            <w:r>
+              <w:t>0</w:t>
+            </w:r>
+            <w:r>
+              <w:t>*</w:t>
+            </w:r>
+          </w:p>
+        </w:tc>
+      </w:tr>
+      <w:tr>
+        <w:tc>
+          <w:tcPr>
+            <w:cnfStyle w:val="001000000000" w:firstRow="0" w:lastRow="0" w:firstColumn="1" w:lastColumn="0" w:oddVBand="0" w:evenVBand="0" w:oddHBand="0" w:evenHBand="0" w:firstRowFirstColumn="0" w:firstRowLastColumn="0" w:lastRowFirstColumn="0" w:lastRowLastColumn="0"/>
+            <w:tcW w:w="3150" w:type="dxa"/>
+          </w:tcPr>
+          <w:p>
+            <w:r>
+              <w:t>[Ni-Fe] h</w:t>
+            </w:r>
+            <w:r>
+              <w:t>ydrogenase</w:t>
+            </w:r>
+            <w:r>
+              <w:t xml:space="preserve"> </w:t>
+            </w:r>
+            <w:r>
+              <w:t>group</w:t>
+            </w:r>
+            <w:r>
+              <w:t xml:space="preserve"> </w:t>
+            </w:r>
+            <w:r>
+              <w:t>2b</w:t>
+            </w:r>
+          </w:p>
+        </w:tc>
+        <w:tc>
+          <w:tcPr>
+            <w:tcW w:w="3988" w:type="dxa"/>
+          </w:tcPr>
+          <w:p>
+            <w:pPr>
+              <w:cnfStyle w:val="000000000000" w:firstRow="0" w:lastRow="0" w:firstColumn="0" w:lastColumn="0" w:oddVBand="0" w:evenVBand="0" w:oddHBand="0" w:evenHBand="0" w:firstRowFirstColumn="0" w:firstRowLastColumn="0" w:lastRowFirstColumn="0" w:lastRowLastColumn="0"/>
+            </w:pPr>
+            <w:r>
+              <w:t>0.03</w:t>
+            </w:r>
+            <w:r>
+              <w:t>*</w:t>
+            </w:r>
+          </w:p>
+        </w:tc>
+        <w:tc>
+          <w:tcPr>
+            <w:tcW w:w="3752" w:type="dxa"/>
+          </w:tcPr>
+          <w:p>
+            <w:pPr>
+              <w:cnfStyle w:val="000000000000" w:firstRow="0" w:lastRow="0" w:firstColumn="0" w:lastColumn="0" w:oddVBand="0" w:evenVBand="0" w:oddHBand="0" w:evenHBand="0" w:firstRowFirstColumn="0" w:firstRowLastColumn="0" w:lastRowFirstColumn="0" w:lastRowLastColumn="0"/>
+            </w:pPr>
+            <w:r>
+              <w:t>1</w:t>
+            </w:r>
+          </w:p>
+        </w:tc>
+      </w:tr>
+      <w:tr>
+        <w:trPr>
+          <w:cnfStyle w:val="000000100000" w:firstRow="0" w:lastRow="0" w:firstColumn="0" w:lastColumn="0" w:oddVBand="0" w:evenVBand="0" w:oddHBand="1" w:evenHBand="0" w:firstRowFirstColumn="0" w:firstRowLastColumn="0" w:lastRowFirstColumn="0" w:lastRowLastColumn="0"/>
+        </w:trPr>
+        <w:tc>
+          <w:tcPr>
+            <w:cnfStyle w:val="001000000000" w:firstRow="0" w:lastRow="0" w:firstColumn="1" w:lastColumn="0" w:oddVBand="0" w:evenVBand="0" w:oddHBand="0" w:evenHBand="0" w:firstRowFirstColumn="0" w:firstRowLastColumn="0" w:lastRowFirstColumn="0" w:lastRowLastColumn="0"/>
+            <w:tcW w:w="3150" w:type="dxa"/>
+          </w:tcPr>
+          <w:p>
+            <w:r>
+              <w:t>[Ni-Fe] h</w:t>
+            </w:r>
+            <w:r>
+              <w:t>ydrogenase</w:t>
+            </w:r>
+            <w:r>
+              <w:t xml:space="preserve"> </w:t>
+            </w:r>
+            <w:r>
+              <w:t>group</w:t>
+            </w:r>
+            <w:r>
+              <w:t xml:space="preserve"> </w:t>
+            </w:r>
+            <w:r>
+              <w:t>3a</w:t>
+            </w:r>
+          </w:p>
+        </w:tc>
+        <w:tc>
+          <w:tcPr>
+            <w:tcW w:w="3988" w:type="dxa"/>
+          </w:tcPr>
+          <w:p>
+            <w:pPr>
+              <w:cnfStyle w:val="000000100000" w:firstRow="0" w:lastRow="0" w:firstColumn="0" w:lastColumn="0" w:oddVBand="0" w:evenVBand="0" w:oddHBand="1" w:evenHBand="0" w:firstRowFirstColumn="0" w:firstRowLastColumn="0" w:lastRowFirstColumn="0" w:lastRowLastColumn="0"/>
+            </w:pPr>
+            <w:r>
+              <w:t>0</w:t>
+            </w:r>
+            <w:r>
+              <w:t>*</w:t>
+            </w:r>
+            <w:bookmarkStart w:id="0" w:name="_GoBack"/>
+            <w:bookmarkEnd w:id="0"/>
+          </w:p>
+        </w:tc>
+        <w:tc>
+          <w:tcPr>
+            <w:tcW w:w="3752" w:type="dxa"/>
+          </w:tcPr>
+          <w:p>
+            <w:pPr>
+              <w:cnfStyle w:val="000000100000" w:firstRow="0" w:lastRow="0" w:firstColumn="0" w:lastColumn="0" w:oddVBand="0" w:evenVBand="0" w:oddHBand="1" w:evenHBand="0" w:firstRowFirstColumn="0" w:firstRowLastColumn="0" w:lastRowFirstColumn="0" w:lastRowLastColumn="0"/>
+            </w:pPr>
+            <w:r>
+              <w:t>1</w:t>
+            </w:r>
+          </w:p>
+        </w:tc>
+      </w:tr>
+      <w:tr>
+        <w:tc>
+          <w:tcPr>
+            <w:cnfStyle w:val="001000000000" w:firstRow="0" w:lastRow="0" w:firstColumn="1" w:lastColumn="0" w:oddVBand="0" w:evenVBand="0" w:oddHBand="0" w:evenHBand="0" w:firstRowFirstColumn="0" w:firstRowLastColumn="0" w:lastRowFirstColumn="0" w:lastRowLastColumn="0"/>
+            <w:tcW w:w="3150" w:type="dxa"/>
+          </w:tcPr>
+          <w:p>
+            <w:r>
+              <w:t>[Ni-Fe] h</w:t>
+            </w:r>
+            <w:r>
+              <w:t>ydrogenase</w:t>
+            </w:r>
+            <w:r>
+              <w:t xml:space="preserve"> </w:t>
+            </w:r>
+            <w:r>
+              <w:t>group</w:t>
+            </w:r>
+            <w:r>
+              <w:t xml:space="preserve"> </w:t>
+            </w:r>
+            <w:r>
+              <w:t>3b</w:t>
+            </w:r>
+          </w:p>
+        </w:tc>
+        <w:tc>
+          <w:tcPr>
+            <w:tcW w:w="3988" w:type="dxa"/>
+          </w:tcPr>
+          <w:p>
+            <w:pPr>
+              <w:cnfStyle w:val="000000000000" w:firstRow="0" w:lastRow="0" w:firstColumn="0" w:lastColumn="0" w:oddVBand="0" w:evenVBand="0" w:oddHBand="0" w:evenHBand="0" w:firstRowFirstColumn="0" w:firstRowLastColumn="0" w:lastRowFirstColumn="0" w:lastRowLastColumn="0"/>
+            </w:pPr>
+            <w:r>
+              <w:t>0.2</w:t>
+            </w:r>
+          </w:p>
+        </w:tc>
+        <w:tc>
+          <w:tcPr>
+            <w:tcW w:w="3752" w:type="dxa"/>
+          </w:tcPr>
+          <w:p>
+            <w:pPr>
+              <w:cnfStyle w:val="000000000000" w:firstRow="0" w:lastRow="0" w:firstColumn="0" w:lastColumn="0" w:oddVBand="0" w:evenVBand="0" w:oddHBand="0" w:evenHBand="0" w:firstRowFirstColumn="0" w:firstRowLastColumn="0" w:lastRowFirstColumn="0" w:lastRowLastColumn="0"/>
+            </w:pPr>
+            <w:r>
+              <w:t>1</w:t>
+            </w:r>
+          </w:p>
+        </w:tc>
+      </w:tr>
+      <w:tr>
+        <w:trPr>
+          <w:cnfStyle w:val="000000100000" w:firstRow="0" w:lastRow="0" w:firstColumn="0" w:lastColumn="0" w:oddVBand="0" w:evenVBand="0" w:oddHBand="1" w:evenHBand="0" w:firstRowFirstColumn="0" w:firstRowLastColumn="0" w:lastRowFirstColumn="0" w:lastRowLastColumn="0"/>
+        </w:trPr>
+        <w:tc>
+          <w:tcPr>
+            <w:cnfStyle w:val="001000000000" w:firstRow="0" w:lastRow="0" w:firstColumn="1" w:lastColumn="0" w:oddVBand="0" w:evenVBand="0" w:oddHBand="0" w:evenHBand="0" w:firstRowFirstColumn="0" w:firstRowLastColumn="0" w:lastRowFirstColumn="0" w:lastRowLastColumn="0"/>
+            <w:tcW w:w="3150" w:type="dxa"/>
+          </w:tcPr>
+          <w:p>
+            <w:r>
+              <w:t>[Ni-Fe] h</w:t>
+            </w:r>
+            <w:r>
+              <w:t>ydrogenase</w:t>
+            </w:r>
+            <w:r>
+              <w:t xml:space="preserve"> </w:t>
+            </w:r>
+            <w:r>
+              <w:t>group</w:t>
+            </w:r>
+            <w:r>
+              <w:t xml:space="preserve"> </w:t>
+            </w:r>
+            <w:r>
+              <w:t>3c</w:t>
+            </w:r>
+          </w:p>
+        </w:tc>
+        <w:tc>
+          <w:tcPr>
+            <w:tcW w:w="3988" w:type="dxa"/>
+          </w:tcPr>
+          <w:p>
+            <w:pPr>
+              <w:cnfStyle w:val="000000100000" w:firstRow="0" w:lastRow="0" w:firstColumn="0" w:lastColumn="0" w:oddVBand="0" w:evenVBand="0" w:oddHBand="1" w:evenHBand="0" w:firstRowFirstColumn="0" w:firstRowLastColumn="0" w:lastRowFirstColumn="0" w:lastRowLastColumn="0"/>
+            </w:pPr>
+            <w:r>
+              <w:t>1</w:t>
+            </w:r>
+          </w:p>
+        </w:tc>
+        <w:tc>
+          <w:tcPr>
+            <w:tcW w:w="3752" w:type="dxa"/>
+          </w:tcPr>
+          <w:p>
+            <w:pPr>
+              <w:cnfStyle w:val="000000100000" w:firstRow="0" w:lastRow="0" w:firstColumn="0" w:lastColumn="0" w:oddVBand="0" w:evenVBand="0" w:oddHBand="1" w:evenHBand="0" w:firstRowFirstColumn="0" w:firstRowLastColumn="0" w:lastRowFirstColumn="0" w:lastRowLastColumn="0"/>
+            </w:pPr>
+            <w:r>
+              <w:t>0</w:t>
+            </w:r>
+            <w:r>
+              <w:t>*</w:t>
+            </w:r>
+          </w:p>
+        </w:tc>
+      </w:tr>
+      <w:tr>
+        <w:tc>
+          <w:tcPr>
+            <w:cnfStyle w:val="001000000000" w:firstRow="0" w:lastRow="0" w:firstColumn="1" w:lastColumn="0" w:oddVBand="0" w:evenVBand="0" w:oddHBand="0" w:evenHBand="0" w:firstRowFirstColumn="0" w:firstRowLastColumn="0" w:lastRowFirstColumn="0" w:lastRowLastColumn="0"/>
+            <w:tcW w:w="3150" w:type="dxa"/>
+          </w:tcPr>
+          <w:p>
+            <w:r>
+              <w:t>[Ni-Fe] h</w:t>
+            </w:r>
+            <w:r>
+              <w:t>ydrogenase</w:t>
+            </w:r>
+            <w:r>
+              <w:t xml:space="preserve"> </w:t>
+            </w:r>
+            <w:r>
+              <w:t>group</w:t>
+            </w:r>
+            <w:r>
+              <w:t xml:space="preserve"> </w:t>
+            </w:r>
+            <w:r>
+              <w:t>3d</w:t>
+            </w:r>
+          </w:p>
+        </w:tc>
+        <w:tc>
+          <w:tcPr>
+            <w:tcW w:w="3988" w:type="dxa"/>
+          </w:tcPr>
+          <w:p>
+            <w:pPr>
+              <w:cnfStyle w:val="000000000000" w:firstRow="0" w:lastRow="0" w:firstColumn="0" w:lastColumn="0" w:oddVBand="0" w:evenVBand="0" w:oddHBand="0" w:evenHBand="0" w:firstRowFirstColumn="0" w:firstRowLastColumn="0" w:lastRowFirstColumn="0" w:lastRowLastColumn="0"/>
+            </w:pPr>
+            <w:r>
+              <w:t>0.07</w:t>
+            </w:r>
+            <w:r>
+              <w:t>*</w:t>
+            </w:r>
+          </w:p>
+        </w:tc>
+        <w:tc>
+          <w:tcPr>
+            <w:tcW w:w="3752" w:type="dxa"/>
+          </w:tcPr>
+          <w:p>
+            <w:pPr>
+              <w:cnfStyle w:val="000000000000" w:firstRow="0" w:lastRow="0" w:firstColumn="0" w:lastColumn="0" w:oddVBand="0" w:evenVBand="0" w:oddHBand="0" w:evenHBand="0" w:firstRowFirstColumn="0" w:firstRowLastColumn="0" w:lastRowFirstColumn="0" w:lastRowLastColumn="0"/>
+            </w:pPr>
+            <w:r>
+              <w:t>0</w:t>
+            </w:r>
+            <w:r>
+              <w:t>*</w:t>
+            </w:r>
+          </w:p>
+        </w:tc>
+      </w:tr>
+      <w:tr>
+        <w:trPr>
+          <w:cnfStyle w:val="000000100000" w:firstRow="0" w:lastRow="0" w:firstColumn="0" w:lastColumn="0" w:oddVBand="0" w:evenVBand="0" w:oddHBand="1" w:evenHBand="0" w:firstRowFirstColumn="0" w:firstRowLastColumn="0" w:lastRowFirstColumn="0" w:lastRowLastColumn="0"/>
+        </w:trPr>
+        <w:tc>
+          <w:tcPr>
+            <w:cnfStyle w:val="001000000000" w:firstRow="0" w:lastRow="0" w:firstColumn="1" w:lastColumn="0" w:oddVBand="0" w:evenVBand="0" w:oddHBand="0" w:evenHBand="0" w:firstRowFirstColumn="0" w:firstRowLastColumn="0" w:lastRowFirstColumn="0" w:lastRowLastColumn="0"/>
+            <w:tcW w:w="3150" w:type="dxa"/>
+          </w:tcPr>
+          <w:p>
+            <w:r>
+              <w:t>[Ni-Fe] h</w:t>
+            </w:r>
+            <w:r>
+              <w:t>ydrogenase</w:t>
+            </w:r>
+            <w:r>
+              <w:t xml:space="preserve"> </w:t>
+            </w:r>
+            <w:r>
+              <w:t>group</w:t>
+            </w:r>
+            <w:r>
+              <w:t xml:space="preserve"> </w:t>
+            </w:r>
+            <w:r>
+              <w:t>4</w:t>
+            </w:r>
+          </w:p>
+        </w:tc>
+        <w:tc>
+          <w:tcPr>
+            <w:tcW w:w="3988" w:type="dxa"/>
+          </w:tcPr>
+          <w:p>
+            <w:pPr>
+              <w:cnfStyle w:val="000000100000" w:firstRow="0" w:lastRow="0" w:firstColumn="0" w:lastColumn="0" w:oddVBand="0" w:evenVBand="0" w:oddHBand="1" w:evenHBand="0" w:firstRowFirstColumn="0" w:firstRowLastColumn="0" w:lastRowFirstColumn="0" w:lastRowLastColumn="0"/>
+            </w:pPr>
+            <w:r>
+              <w:t>1</w:t>
+            </w:r>
+          </w:p>
+        </w:tc>
+        <w:tc>
+          <w:tcPr>
+            <w:tcW w:w="3752" w:type="dxa"/>
+          </w:tcPr>
+          <w:p>
+            <w:pPr>
+              <w:cnfStyle w:val="000000100000" w:firstRow="0" w:lastRow="0" w:firstColumn="0" w:lastColumn="0" w:oddVBand="0" w:evenVBand="0" w:oddHBand="1" w:evenHBand="0" w:firstRowFirstColumn="0" w:firstRowLastColumn="0" w:lastRowFirstColumn="0" w:lastRowLastColumn="0"/>
+            </w:pPr>
+            <w:r>
+              <w:t>1</w:t>
+            </w:r>
           </w:p>
         </w:tc>
       </w:tr>
     </w:tbl>
-    <w:p>
-      <w:bookmarkStart w:id="0" w:name="_GoBack"/>
-      <w:bookmarkEnd w:id="0"/>
-    </w:p>
+    <w:p/>
     <w:sectPr>
       <w:pgSz w:w="12240" w:h="15840"/>
       <w:pgMar w:top="1440" w:right="1440" w:bottom="1440" w:left="1440" w:header="720" w:footer="720" w:gutter="0"/>

</xml_diff>